<commit_message>
New files and commands
</commit_message>
<xml_diff>
--- a/Git commands.docx
+++ b/Git commands.docx
@@ -134,6 +134,39 @@
       </w:r>
       <w:r>
         <w:t xml:space="preserve"> last commit command changes to git last</w:t>
+      </w:r>
+    </w:p>
+    <w:p>
+      <w:r>
+        <w:t xml:space="preserve">git branch </w:t>
+      </w:r>
+      <w:r>
+        <w:sym w:font="Wingdings" w:char="F0E0"/>
+      </w:r>
+      <w:r>
+        <w:t xml:space="preserve"> show all the branches that are created</w:t>
+      </w:r>
+    </w:p>
+    <w:p>
+      <w:r>
+        <w:t xml:space="preserve">git checkout -b branchname </w:t>
+      </w:r>
+      <w:r>
+        <w:sym w:font="Wingdings" w:char="F0E0"/>
+      </w:r>
+      <w:r>
+        <w:t xml:space="preserve"> creates a new branch </w:t>
+      </w:r>
+    </w:p>
+    <w:p>
+      <w:r>
+        <w:t xml:space="preserve">git checkout branchname </w:t>
+      </w:r>
+      <w:r>
+        <w:sym w:font="Wingdings" w:char="F0E0"/>
+      </w:r>
+      <w:r>
+        <w:t xml:space="preserve"> switches to a particular branchname</w:t>
       </w:r>
     </w:p>
     <w:p/>

</xml_diff>

<commit_message>
Final commit with all commands
</commit_message>
<xml_diff>
--- a/Git commands.docx
+++ b/Git commands.docx
@@ -9,25 +9,12 @@
     </w:p>
     <w:p>
       <w:r>
-        <w:t xml:space="preserve">Changning and modifying the </w:t>
-      </w:r>
-      <w:proofErr w:type="gramStart"/>
-      <w:r>
-        <w:t>file</w:t>
-      </w:r>
-      <w:proofErr w:type="gramEnd"/>
-    </w:p>
-    <w:p>
-      <w:r>
-        <w:t>rm -</w:t>
-      </w:r>
-      <w:proofErr w:type="gramStart"/>
-      <w:r>
-        <w:t>rf .git</w:t>
-      </w:r>
-      <w:proofErr w:type="gramEnd"/>
-      <w:r>
-        <w:t xml:space="preserve">   -&gt; Deletes the repository </w:t>
+        <w:t>Changning and modifying the file</w:t>
+      </w:r>
+    </w:p>
+    <w:p>
+      <w:r>
+        <w:t xml:space="preserve">rm -rf .git   -&gt; Deletes the repository </w:t>
       </w:r>
     </w:p>
     <w:p>
@@ -38,326 +25,245 @@
         <w:sym w:font="Wingdings" w:char="F0E0"/>
       </w:r>
       <w:r>
-        <w:t xml:space="preserve"> does not track the file </w:t>
-      </w:r>
-      <w:proofErr w:type="gramStart"/>
-      <w:r>
-        <w:t>further</w:t>
-      </w:r>
-      <w:proofErr w:type="gramEnd"/>
+        <w:t xml:space="preserve"> does not track the file further </w:t>
+      </w:r>
+    </w:p>
+    <w:p>
+      <w:r>
+        <w:t xml:space="preserve">git log </w:t>
+      </w:r>
+      <w:r>
+        <w:t>--</w:t>
+      </w:r>
+      <w:r>
+        <w:t>pretty=</w:t>
+      </w:r>
+      <w:proofErr w:type="spellStart"/>
+      <w:r>
+        <w:t>oneline</w:t>
+      </w:r>
+      <w:proofErr w:type="spellEnd"/>
+    </w:p>
+    <w:p>
+      <w:r>
+        <w:t xml:space="preserve">git log </w:t>
+      </w:r>
+      <w:r>
+        <w:t>--</w:t>
+      </w:r>
+      <w:r>
+        <w:t>pretty=short</w:t>
+      </w:r>
+    </w:p>
+    <w:p>
+      <w:r>
+        <w:t xml:space="preserve">git log </w:t>
+      </w:r>
+      <w:r>
+        <w:t>--</w:t>
+      </w:r>
+      <w:r>
+        <w:t>pretty=full</w:t>
+      </w:r>
+    </w:p>
+    <w:p>
+      <w:r>
+        <w:t>git log --since =2.days</w:t>
+      </w:r>
+    </w:p>
+    <w:p>
+      <w:r>
+        <w:t>git log --since =2.month</w:t>
+      </w:r>
+    </w:p>
+    <w:p>
+      <w:r>
+        <w:t>git log --since =2.year</w:t>
+      </w:r>
+    </w:p>
+    <w:p>
+      <w:r>
+        <w:t>git log --since =2.weeks</w:t>
+      </w:r>
+    </w:p>
+    <w:p>
+      <w:r>
+        <w:t xml:space="preserve">git remote add origin </w:t>
+      </w:r>
+      <w:proofErr w:type="spellStart"/>
+      <w:r>
+        <w:t>githublink</w:t>
+      </w:r>
+      <w:proofErr w:type="spellEnd"/>
       <w:r>
         <w:t xml:space="preserve"> </w:t>
       </w:r>
-    </w:p>
-    <w:p>
-      <w:r>
-        <w:t xml:space="preserve">git log </w:t>
-      </w:r>
-      <w:r>
-        <w:t>--</w:t>
-      </w:r>
-      <w:r>
-        <w:t>pretty=</w:t>
+      <w:r>
+        <w:sym w:font="Wingdings" w:char="F0E0"/>
+      </w:r>
+      <w:r>
+        <w:t xml:space="preserve"> creates a connection with the remote </w:t>
       </w:r>
       <w:proofErr w:type="spellStart"/>
       <w:r>
-        <w:t>oneline</w:t>
+        <w:t>gitrepository</w:t>
       </w:r>
       <w:proofErr w:type="spellEnd"/>
     </w:p>
     <w:p>
       <w:r>
-        <w:t xml:space="preserve">git log </w:t>
-      </w:r>
-      <w:r>
-        <w:t>--</w:t>
-      </w:r>
-      <w:r>
-        <w:t>pretty=short</w:t>
-      </w:r>
-    </w:p>
-    <w:p>
-      <w:r>
-        <w:t xml:space="preserve">git log </w:t>
-      </w:r>
-      <w:r>
-        <w:t>--</w:t>
-      </w:r>
-      <w:r>
-        <w:t>pretty=full</w:t>
-      </w:r>
-    </w:p>
-    <w:p>
-      <w:r>
-        <w:t>git log --since =</w:t>
-      </w:r>
-      <w:proofErr w:type="gramStart"/>
-      <w:r>
-        <w:t>2.days</w:t>
-      </w:r>
-      <w:proofErr w:type="gramEnd"/>
-    </w:p>
-    <w:p>
-      <w:r>
-        <w:t>git log --since =</w:t>
-      </w:r>
-      <w:proofErr w:type="gramStart"/>
-      <w:r>
-        <w:t>2.month</w:t>
-      </w:r>
-      <w:proofErr w:type="gramEnd"/>
-    </w:p>
-    <w:p>
-      <w:r>
-        <w:t>git log --since =</w:t>
-      </w:r>
-      <w:proofErr w:type="gramStart"/>
-      <w:r>
-        <w:t>2.year</w:t>
-      </w:r>
-      <w:proofErr w:type="gramEnd"/>
-    </w:p>
-    <w:p>
-      <w:r>
-        <w:t>git log --since =</w:t>
-      </w:r>
-      <w:proofErr w:type="gramStart"/>
-      <w:r>
-        <w:t>2.weeks</w:t>
-      </w:r>
-      <w:proofErr w:type="gramEnd"/>
-    </w:p>
-    <w:p>
-      <w:r>
-        <w:t xml:space="preserve">git remote add origin </w:t>
+        <w:t xml:space="preserve">git remote remove origin </w:t>
+      </w:r>
+      <w:r>
+        <w:sym w:font="Wingdings" w:char="F0E0"/>
+      </w:r>
+      <w:r>
+        <w:t xml:space="preserve"> disconnects the connection from the remote </w:t>
       </w:r>
       <w:proofErr w:type="spellStart"/>
       <w:r>
-        <w:t>githublink</w:t>
+        <w:t>github</w:t>
       </w:r>
       <w:proofErr w:type="spellEnd"/>
       <w:r>
+        <w:t xml:space="preserve"> repository</w:t>
+      </w:r>
+    </w:p>
+    <w:p>
+      <w:r>
+        <w:t xml:space="preserve">git push -u origin master </w:t>
+      </w:r>
+      <w:r>
+        <w:sym w:font="Wingdings" w:char="F0E0"/>
+      </w:r>
+      <w:r>
+        <w:t xml:space="preserve"> pushes the code into the master branch</w:t>
+      </w:r>
+      <w:r>
+        <w:tab/>
+      </w:r>
+    </w:p>
+    <w:p>
+      <w:r>
+        <w:t xml:space="preserve">git restore –staged filename </w:t>
+      </w:r>
+      <w:r>
+        <w:sym w:font="Wingdings" w:char="F0E0"/>
+      </w:r>
+      <w:proofErr w:type="spellStart"/>
+      <w:r>
+        <w:t>unstage</w:t>
+      </w:r>
+      <w:proofErr w:type="spellEnd"/>
+      <w:r>
+        <w:t xml:space="preserve"> a file</w:t>
+      </w:r>
+    </w:p>
+    <w:p>
+      <w:r>
+        <w:t xml:space="preserve">git checkout -f </w:t>
+      </w:r>
+      <w:r>
+        <w:sym w:font="Wingdings" w:char="F0E0"/>
+      </w:r>
+      <w:r>
+        <w:t xml:space="preserve">matches all the files to the previous commit </w:t>
+      </w:r>
+    </w:p>
+    <w:p>
+      <w:r>
+        <w:t xml:space="preserve">git checkout – filename  </w:t>
+      </w:r>
+      <w:r>
+        <w:sym w:font="Wingdings" w:char="F0E0"/>
+      </w:r>
+      <w:r>
+        <w:t xml:space="preserve"> bring back previous version of the file and matches it to the previous commit</w:t>
+      </w:r>
+    </w:p>
+    <w:p>
+      <w:r>
+        <w:t xml:space="preserve">git config --global alias.ci commit </w:t>
+      </w:r>
+      <w:r>
+        <w:sym w:font="Wingdings" w:char="F0E0"/>
+      </w:r>
+      <w:r>
+        <w:t xml:space="preserve"> changes </w:t>
+      </w:r>
+    </w:p>
+    <w:p>
+      <w:r>
+        <w:t xml:space="preserve">git config –global </w:t>
+      </w:r>
+      <w:proofErr w:type="spellStart"/>
+      <w:r>
+        <w:t>alias.last</w:t>
+      </w:r>
+      <w:proofErr w:type="spellEnd"/>
+      <w:r>
+        <w:t xml:space="preserve"> ‘log -p -1’ </w:t>
+      </w:r>
+      <w:r>
+        <w:sym w:font="Wingdings" w:char="F0E0"/>
+      </w:r>
+      <w:r>
+        <w:t xml:space="preserve"> last commit command changes to git last</w:t>
+      </w:r>
+    </w:p>
+    <w:p>
+      <w:r>
+        <w:t xml:space="preserve">git branch </w:t>
+      </w:r>
+      <w:r>
+        <w:sym w:font="Wingdings" w:char="F0E0"/>
+      </w:r>
+      <w:r>
+        <w:t xml:space="preserve"> show all the branches that are created</w:t>
+      </w:r>
+    </w:p>
+    <w:p>
+      <w:r>
+        <w:t xml:space="preserve">git checkout -b </w:t>
+      </w:r>
+      <w:proofErr w:type="spellStart"/>
+      <w:r>
+        <w:t>branchname</w:t>
+      </w:r>
+      <w:proofErr w:type="spellEnd"/>
+      <w:r>
         <w:t xml:space="preserve"> </w:t>
       </w:r>
       <w:r>
         <w:sym w:font="Wingdings" w:char="F0E0"/>
       </w:r>
       <w:r>
-        <w:t xml:space="preserve"> creates a connection with the remote </w:t>
+        <w:t xml:space="preserve"> creates a new branch </w:t>
+      </w:r>
+    </w:p>
+    <w:p>
+      <w:r>
+        <w:t xml:space="preserve">git checkout </w:t>
       </w:r>
       <w:proofErr w:type="spellStart"/>
-      <w:proofErr w:type="gramStart"/>
-      <w:r>
-        <w:t>gitrepository</w:t>
+      <w:r>
+        <w:t>branchname</w:t>
       </w:r>
       <w:proofErr w:type="spellEnd"/>
-      <w:proofErr w:type="gramEnd"/>
-    </w:p>
-    <w:p>
-      <w:r>
-        <w:t xml:space="preserve">git remote remove origin </w:t>
-      </w:r>
-      <w:r>
-        <w:sym w:font="Wingdings" w:char="F0E0"/>
-      </w:r>
-      <w:r>
-        <w:t xml:space="preserve"> disconnects the connection from the remote </w:t>
+      <w:r>
+        <w:t xml:space="preserve"> </w:t>
+      </w:r>
+      <w:r>
+        <w:sym w:font="Wingdings" w:char="F0E0"/>
+      </w:r>
+      <w:r>
+        <w:t xml:space="preserve"> switches to a particular </w:t>
       </w:r>
       <w:proofErr w:type="spellStart"/>
       <w:r>
-        <w:t>github</w:t>
+        <w:t>branchname</w:t>
       </w:r>
       <w:proofErr w:type="spellEnd"/>
-      <w:r>
-        <w:t xml:space="preserve"> </w:t>
-      </w:r>
-      <w:proofErr w:type="gramStart"/>
-      <w:r>
-        <w:t>repository</w:t>
-      </w:r>
-      <w:proofErr w:type="gramEnd"/>
-    </w:p>
-    <w:p>
-      <w:r>
-        <w:t xml:space="preserve">git push -u origin master </w:t>
-      </w:r>
-      <w:r>
-        <w:sym w:font="Wingdings" w:char="F0E0"/>
-      </w:r>
-      <w:r>
-        <w:t xml:space="preserve"> pushes the code into the master </w:t>
-      </w:r>
-      <w:proofErr w:type="gramStart"/>
-      <w:r>
-        <w:t>branch</w:t>
-      </w:r>
-      <w:proofErr w:type="gramEnd"/>
-      <w:r>
-        <w:tab/>
-      </w:r>
-    </w:p>
-    <w:p>
-      <w:proofErr w:type="gramStart"/>
-      <w:r>
-        <w:t>git</w:t>
-      </w:r>
-      <w:proofErr w:type="gramEnd"/>
-      <w:r>
-        <w:t xml:space="preserve"> restore –staged filename </w:t>
-      </w:r>
-      <w:r>
-        <w:sym w:font="Wingdings" w:char="F0E0"/>
-      </w:r>
-      <w:proofErr w:type="spellStart"/>
-      <w:r>
-        <w:t>unstage</w:t>
-      </w:r>
-      <w:proofErr w:type="spellEnd"/>
-      <w:r>
-        <w:t xml:space="preserve"> a file</w:t>
-      </w:r>
-    </w:p>
-    <w:p>
-      <w:r>
-        <w:t xml:space="preserve">git checkout -f </w:t>
-      </w:r>
-      <w:r>
-        <w:sym w:font="Wingdings" w:char="F0E0"/>
-      </w:r>
-      <w:r>
-        <w:t xml:space="preserve">matches all the files to the previous </w:t>
-      </w:r>
-      <w:proofErr w:type="gramStart"/>
-      <w:r>
-        <w:t>commit</w:t>
-      </w:r>
-      <w:proofErr w:type="gramEnd"/>
-      <w:r>
-        <w:t xml:space="preserve"> </w:t>
-      </w:r>
-    </w:p>
-    <w:p>
-      <w:r>
-        <w:t xml:space="preserve">git checkout – filename  </w:t>
-      </w:r>
-      <w:r>
-        <w:sym w:font="Wingdings" w:char="F0E0"/>
-      </w:r>
-      <w:r>
-        <w:t xml:space="preserve"> bring back previous version of the file and matches it to the previous </w:t>
-      </w:r>
-      <w:proofErr w:type="gramStart"/>
-      <w:r>
-        <w:t>commit</w:t>
-      </w:r>
-      <w:proofErr w:type="gramEnd"/>
-    </w:p>
-    <w:p>
-      <w:r>
-        <w:t xml:space="preserve">git config --global alias.ci commit </w:t>
-      </w:r>
-      <w:r>
-        <w:sym w:font="Wingdings" w:char="F0E0"/>
-      </w:r>
-      <w:r>
-        <w:t xml:space="preserve"> </w:t>
-      </w:r>
-      <w:proofErr w:type="gramStart"/>
-      <w:r>
-        <w:t>changes</w:t>
-      </w:r>
-      <w:proofErr w:type="gramEnd"/>
-      <w:r>
-        <w:t xml:space="preserve"> </w:t>
-      </w:r>
-    </w:p>
-    <w:p>
-      <w:r>
-        <w:t xml:space="preserve">git config –global </w:t>
-      </w:r>
-      <w:proofErr w:type="spellStart"/>
-      <w:proofErr w:type="gramStart"/>
-      <w:r>
-        <w:t>alias.last</w:t>
-      </w:r>
-      <w:proofErr w:type="spellEnd"/>
-      <w:proofErr w:type="gramEnd"/>
-      <w:r>
-        <w:t xml:space="preserve"> ‘log -p -1’ </w:t>
-      </w:r>
-      <w:r>
-        <w:sym w:font="Wingdings" w:char="F0E0"/>
-      </w:r>
-      <w:r>
-        <w:t xml:space="preserve"> last commit command changes to git last</w:t>
-      </w:r>
-    </w:p>
-    <w:p>
-      <w:r>
-        <w:t xml:space="preserve">git branch </w:t>
-      </w:r>
-      <w:r>
-        <w:sym w:font="Wingdings" w:char="F0E0"/>
-      </w:r>
-      <w:r>
-        <w:t xml:space="preserve"> show all the branches that are </w:t>
-      </w:r>
-      <w:proofErr w:type="gramStart"/>
-      <w:r>
-        <w:t>created</w:t>
-      </w:r>
-      <w:proofErr w:type="gramEnd"/>
-    </w:p>
-    <w:p>
-      <w:r>
-        <w:t xml:space="preserve">git checkout -b </w:t>
-      </w:r>
-      <w:proofErr w:type="spellStart"/>
-      <w:r>
-        <w:t>branchname</w:t>
-      </w:r>
-      <w:proofErr w:type="spellEnd"/>
-      <w:r>
-        <w:t xml:space="preserve"> </w:t>
-      </w:r>
-      <w:r>
-        <w:sym w:font="Wingdings" w:char="F0E0"/>
-      </w:r>
-      <w:r>
-        <w:t xml:space="preserve"> creates a new </w:t>
-      </w:r>
-      <w:proofErr w:type="gramStart"/>
-      <w:r>
-        <w:t>branch</w:t>
-      </w:r>
-      <w:proofErr w:type="gramEnd"/>
-      <w:r>
-        <w:t xml:space="preserve"> </w:t>
-      </w:r>
-    </w:p>
-    <w:p>
-      <w:r>
-        <w:t xml:space="preserve">git checkout </w:t>
-      </w:r>
-      <w:proofErr w:type="spellStart"/>
-      <w:r>
-        <w:t>branchname</w:t>
-      </w:r>
-      <w:proofErr w:type="spellEnd"/>
-      <w:r>
-        <w:t xml:space="preserve"> </w:t>
-      </w:r>
-      <w:r>
-        <w:sym w:font="Wingdings" w:char="F0E0"/>
-      </w:r>
-      <w:r>
-        <w:t xml:space="preserve"> switches to a particular </w:t>
-      </w:r>
-      <w:proofErr w:type="spellStart"/>
-      <w:r>
-        <w:t>branchname</w:t>
-      </w:r>
-      <w:proofErr w:type="spellEnd"/>
     </w:p>
     <w:p>
       <w:r>
@@ -367,16 +273,14 @@
         <w:sym w:font="Wingdings" w:char="F0E0"/>
       </w:r>
       <w:r>
-        <w:t xml:space="preserve"> Shows last commit of each branch along with its hash </w:t>
-      </w:r>
-      <w:proofErr w:type="gramStart"/>
-      <w:r>
-        <w:t>id</w:t>
-      </w:r>
-      <w:proofErr w:type="gramEnd"/>
-    </w:p>
-    <w:p>
-      <w:r>
+        <w:t xml:space="preserve"> Shows last commit of each branch along with its hash id</w:t>
+      </w:r>
+    </w:p>
+    <w:p>
+      <w:r>
+        <w:rPr>
+          <w:noProof/>
+        </w:rPr>
         <w:drawing>
           <wp:inline distT="0" distB="0" distL="0" distR="0" wp14:anchorId="0D639C13" wp14:editId="1168AD81">
             <wp:extent cx="2762250" cy="956523"/>
@@ -412,6 +316,46 @@
             </a:graphic>
           </wp:inline>
         </w:drawing>
+      </w:r>
+    </w:p>
+    <w:p/>
+    <w:p>
+      <w:r>
+        <w:t xml:space="preserve">Git merge </w:t>
+      </w:r>
+      <w:proofErr w:type="spellStart"/>
+      <w:r>
+        <w:t>branchname</w:t>
+      </w:r>
+      <w:proofErr w:type="spellEnd"/>
+      <w:r>
+        <w:t xml:space="preserve"> </w:t>
+      </w:r>
+      <w:r>
+        <w:sym w:font="Wingdings" w:char="F0E0"/>
+      </w:r>
+      <w:r>
+        <w:t xml:space="preserve"> merges two branches if there are now conflicts</w:t>
+      </w:r>
+    </w:p>
+    <w:p>
+      <w:r>
+        <w:lastRenderedPageBreak/>
+        <w:t>Git commit -a -m “</w:t>
+      </w:r>
+      <w:proofErr w:type="spellStart"/>
+      <w:r>
+        <w:t>Messsage</w:t>
+      </w:r>
+      <w:proofErr w:type="spellEnd"/>
+      <w:r>
+        <w:t xml:space="preserve">” </w:t>
+      </w:r>
+      <w:r>
+        <w:sym w:font="Wingdings" w:char="F0E0"/>
+      </w:r>
+      <w:r>
+        <w:t xml:space="preserve"> directly commits without any staging </w:t>
       </w:r>
     </w:p>
     <w:p/>

</xml_diff>